<commit_message>
Mobile fix and Resume Updates
</commit_message>
<xml_diff>
--- a/BShaw2026.docx
+++ b/BShaw2026.docx
@@ -65,7 +65,27 @@
           <w:rFonts w:ascii="Times New Roman" w:hAnsi="Times New Roman" w:cs="Times New Roman"/>
         </w:rPr>
         <w:br/>
-        <w:t>portfolio.com • linkedin.com/in/</w:t>
+      </w:r>
+      <w:hyperlink r:id="rId6" w:history="1">
+        <w:r>
+          <w:rPr>
+            <w:rStyle w:val="Hyperlink"/>
+            <w:rFonts w:ascii="Times New Roman" w:hAnsi="Times New Roman" w:cs="Times New Roman"/>
+          </w:rPr>
+          <w:t>https://bshaw0113.github.io/portfolio-site/</w:t>
+        </w:r>
+      </w:hyperlink>
+      <w:r>
+        <w:rPr>
+          <w:rFonts w:ascii="Times New Roman" w:hAnsi="Times New Roman" w:cs="Times New Roman"/>
+        </w:rPr>
+        <w:t xml:space="preserve"> </w:t>
+      </w:r>
+      <w:r>
+        <w:rPr>
+          <w:rFonts w:ascii="Times New Roman" w:hAnsi="Times New Roman" w:cs="Times New Roman"/>
+        </w:rPr>
+        <w:t>• linkedin.com/in/</w:t>
       </w:r>
       <w:proofErr w:type="spellStart"/>
       <w:r>
@@ -701,15 +721,14 @@
           <w:sz w:val="22"/>
           <w:szCs w:val="22"/>
         </w:rPr>
+        <w:lastRenderedPageBreak/>
         <w:t>Projects</w:t>
       </w:r>
     </w:p>
     <w:p>
       <w:pPr>
+        <w:spacing w:after="0"/>
         <w:contextualSpacing/>
-        <w:rPr>
-          <w:rFonts w:ascii="Times New Roman" w:hAnsi="Times New Roman" w:cs="Times New Roman"/>
-        </w:rPr>
       </w:pPr>
       <w:r>
         <w:rPr>
@@ -717,7 +736,7 @@
           <w:b/>
           <w:u w:val="single"/>
         </w:rPr>
-        <w:t>Project Name – GitHub Link or Live Site</w:t>
+        <w:t>Tiger Syndicate — Full-Stack Ruby on Rails Marketplace</w:t>
       </w:r>
       <w:r>
         <w:rPr>
@@ -730,28 +749,242 @@
         <w:rPr>
           <w:rFonts w:ascii="Times New Roman" w:hAnsi="Times New Roman" w:cs="Times New Roman"/>
         </w:rPr>
-        <w:t>- Built a web application using stack.</w:t>
+        <w:t xml:space="preserve">- </w:t>
+      </w:r>
+      <w:r>
+        <w:t>Designed and developed a full-stack Ruby on Rails marketplace application for the University of Memphis community, enabling students to buy, sell, and offer services in a secure, role-based environment.</w:t>
+      </w:r>
+    </w:p>
+    <w:p>
+      <w:pPr>
+        <w:spacing w:after="0"/>
+        <w:rPr>
+          <w:rFonts w:ascii="Times New Roman" w:hAnsi="Times New Roman" w:cs="Times New Roman"/>
+        </w:rPr>
+      </w:pPr>
+      <w:r>
+        <w:rPr>
+          <w:rFonts w:ascii="Times New Roman" w:hAnsi="Times New Roman" w:cs="Times New Roman"/>
+        </w:rPr>
+        <w:t>-</w:t>
       </w:r>
       <w:r>
         <w:rPr>
           <w:rFonts w:ascii="Times New Roman" w:hAnsi="Times New Roman" w:cs="Times New Roman"/>
         </w:rPr>
-        <w:br/>
+        <w:t xml:space="preserve"> </w:t>
       </w:r>
       <w:r>
         <w:rPr>
           <w:rFonts w:ascii="Times New Roman" w:hAnsi="Times New Roman" w:cs="Times New Roman"/>
         </w:rPr>
-        <w:lastRenderedPageBreak/>
-        <w:t>- Solved problem by implementing solution.</w:t>
+        <w:t>Implemented real-world business rules, authentication and authorization using Devise and OAuth, and ensured data integrity with PostgreSQL.</w:t>
+      </w:r>
+    </w:p>
+    <w:p>
+      <w:pPr>
+        <w:spacing w:after="0"/>
+        <w:rPr>
+          <w:rFonts w:ascii="Times New Roman" w:hAnsi="Times New Roman" w:cs="Times New Roman"/>
+        </w:rPr>
+      </w:pPr>
+      <w:r>
+        <w:rPr>
+          <w:rFonts w:ascii="Times New Roman" w:hAnsi="Times New Roman" w:cs="Times New Roman"/>
+        </w:rPr>
+        <w:t xml:space="preserve">- </w:t>
       </w:r>
       <w:r>
         <w:rPr>
           <w:rFonts w:ascii="Times New Roman" w:hAnsi="Times New Roman" w:cs="Times New Roman"/>
         </w:rPr>
+        <w:t xml:space="preserve">Built and tested end-to-end application features using </w:t>
+      </w:r>
+      <w:proofErr w:type="spellStart"/>
+      <w:r>
+        <w:rPr>
+          <w:rFonts w:ascii="Times New Roman" w:hAnsi="Times New Roman" w:cs="Times New Roman"/>
+        </w:rPr>
+        <w:t>RSpec</w:t>
+      </w:r>
+      <w:proofErr w:type="spellEnd"/>
+      <w:r>
+        <w:rPr>
+          <w:rFonts w:ascii="Times New Roman" w:hAnsi="Times New Roman" w:cs="Times New Roman"/>
+        </w:rPr>
+        <w:t>, styled responsive user interfaces with Bootstrap, and delivered a deployment-ready system from requirements gathering through implementation.</w:t>
+      </w:r>
+    </w:p>
+    <w:p>
+      <w:pPr>
+        <w:spacing w:after="0"/>
+        <w:rPr>
+          <w:rFonts w:ascii="Times New Roman" w:hAnsi="Times New Roman" w:cs="Times New Roman"/>
+        </w:rPr>
+      </w:pPr>
+    </w:p>
+    <w:p>
+      <w:pPr>
+        <w:spacing w:after="0"/>
+        <w:rPr>
+          <w:rFonts w:ascii="Times New Roman" w:hAnsi="Times New Roman" w:cs="Times New Roman"/>
+        </w:rPr>
+      </w:pPr>
+      <w:r>
+        <w:rPr>
+          <w:rFonts w:ascii="Times New Roman" w:hAnsi="Times New Roman" w:cs="Times New Roman"/>
+          <w:b/>
+          <w:bCs/>
+        </w:rPr>
+        <w:t>Technologies:</w:t>
+      </w:r>
+      <w:r>
+        <w:rPr>
+          <w:rFonts w:ascii="Times New Roman" w:hAnsi="Times New Roman" w:cs="Times New Roman"/>
+        </w:rPr>
+        <w:t xml:space="preserve"> Ruby on Rails, PostgreSQL, </w:t>
+      </w:r>
+      <w:proofErr w:type="spellStart"/>
+      <w:r>
+        <w:rPr>
+          <w:rFonts w:ascii="Times New Roman" w:hAnsi="Times New Roman" w:cs="Times New Roman"/>
+        </w:rPr>
+        <w:t>RSpec</w:t>
+      </w:r>
+      <w:proofErr w:type="spellEnd"/>
+      <w:r>
+        <w:rPr>
+          <w:rFonts w:ascii="Times New Roman" w:hAnsi="Times New Roman" w:cs="Times New Roman"/>
+        </w:rPr>
+        <w:t>, Devise, OAuth, Bootstrap, MVC Architecture, Full-Stack Development</w:t>
+      </w:r>
+    </w:p>
+    <w:p>
+      <w:pPr>
+        <w:contextualSpacing/>
+        <w:rPr>
+          <w:rFonts w:ascii="Times New Roman" w:hAnsi="Times New Roman" w:cs="Times New Roman"/>
+        </w:rPr>
+      </w:pPr>
+    </w:p>
+    <w:p>
+      <w:pPr>
+        <w:spacing w:after="0"/>
+        <w:contextualSpacing/>
+      </w:pPr>
+      <w:r>
+        <w:rPr>
+          <w:rFonts w:ascii="Times New Roman" w:hAnsi="Times New Roman" w:cs="Times New Roman"/>
+          <w:b/>
+          <w:u w:val="single"/>
+        </w:rPr>
+        <w:t>Tower Overhaul Project — Systems Analysis Initiative</w:t>
+      </w:r>
+      <w:r>
+        <w:rPr>
+          <w:rFonts w:cs="Times New Roman"/>
+          <w:b/>
+        </w:rPr>
         <w:br/>
-        <w:t>- Used tech/tool to achieve result.</w:t>
       </w:r>
+      <w:r>
+        <w:t xml:space="preserve">- </w:t>
+      </w:r>
+      <w:r>
+        <w:t>Led a systems analysis initiative to identify and address critical inventory storage and tower management inefficiencies impacting operational performance.</w:t>
+      </w:r>
+    </w:p>
+    <w:p>
+      <w:pPr>
+        <w:spacing w:after="0"/>
+        <w:rPr>
+          <w:rFonts w:cs="Times New Roman"/>
+        </w:rPr>
+      </w:pPr>
+      <w:r>
+        <w:rPr>
+          <w:rFonts w:cs="Times New Roman"/>
+        </w:rPr>
+        <w:t xml:space="preserve">- </w:t>
+      </w:r>
+      <w:r>
+        <w:rPr>
+          <w:rFonts w:cs="Times New Roman"/>
+        </w:rPr>
+        <w:t>Conducted comprehensive data and workflow analysis, producing a detailed report outlining root causes, risks, and associated financial impact.</w:t>
+      </w:r>
+    </w:p>
+    <w:p>
+      <w:pPr>
+        <w:spacing w:after="0"/>
+        <w:rPr>
+          <w:rFonts w:cs="Times New Roman"/>
+        </w:rPr>
+      </w:pPr>
+      <w:r>
+        <w:rPr>
+          <w:rFonts w:cs="Times New Roman"/>
+        </w:rPr>
+        <w:t xml:space="preserve">- </w:t>
+      </w:r>
+      <w:r>
+        <w:rPr>
+          <w:rFonts w:cs="Times New Roman"/>
+        </w:rPr>
+        <w:t xml:space="preserve">Presented findings and proposed solutions to senior management, projecting potential cost savings exceeding </w:t>
+      </w:r>
+      <w:r>
+        <w:rPr>
+          <w:rFonts w:cs="Times New Roman"/>
+          <w:b/>
+          <w:bCs/>
+        </w:rPr>
+        <w:t>$10 million</w:t>
+      </w:r>
+      <w:r>
+        <w:rPr>
+          <w:rFonts w:cs="Times New Roman"/>
+        </w:rPr>
+        <w:t xml:space="preserve"> through improved inventory organization and process optimization.</w:t>
+      </w:r>
+    </w:p>
+    <w:p>
+      <w:pPr>
+        <w:contextualSpacing/>
+        <w:rPr>
+          <w:rFonts w:ascii="Times New Roman" w:hAnsi="Times New Roman" w:cs="Times New Roman"/>
+        </w:rPr>
+      </w:pPr>
+    </w:p>
+    <w:p>
+      <w:pPr>
+        <w:contextualSpacing/>
+        <w:rPr>
+          <w:rFonts w:ascii="Times New Roman" w:hAnsi="Times New Roman" w:cs="Times New Roman"/>
+        </w:rPr>
+      </w:pPr>
+      <w:r>
+        <w:rPr>
+          <w:rFonts w:ascii="Times New Roman" w:hAnsi="Times New Roman" w:cs="Times New Roman"/>
+          <w:b/>
+          <w:bCs/>
+        </w:rPr>
+        <w:t>Skills &amp; Tools:</w:t>
+      </w:r>
+      <w:r>
+        <w:rPr>
+          <w:rFonts w:ascii="Times New Roman" w:hAnsi="Times New Roman" w:cs="Times New Roman"/>
+        </w:rPr>
+        <w:t xml:space="preserve"> Systems Analysis, Data Analysis, Inventory Management, Operational Reporting, Stakeholder Presentations</w:t>
+      </w:r>
+    </w:p>
+    <w:p>
+      <w:pPr>
+        <w:contextualSpacing/>
+        <w:rPr>
+          <w:rFonts w:ascii="Times New Roman" w:hAnsi="Times New Roman" w:cs="Times New Roman"/>
+        </w:rPr>
+      </w:pPr>
     </w:p>
     <w:sectPr>
       <w:pgSz w:w="12240" w:h="15840"/>
@@ -1398,6 +1631,230 @@
       </w:pPr>
       <w:rPr>
         <w:rFonts w:ascii="Cambria" w:eastAsiaTheme="minorEastAsia" w:hAnsi="Cambria" w:cs="Times New Roman" w:hint="default"/>
+      </w:rPr>
+    </w:lvl>
+    <w:lvl w:ilvl="1" w:tplc="04090003" w:tentative="1">
+      <w:start w:val="1"/>
+      <w:numFmt w:val="bullet"/>
+      <w:lvlText w:val="o"/>
+      <w:lvlJc w:val="left"/>
+      <w:pPr>
+        <w:ind w:left="1440" w:hanging="360"/>
+      </w:pPr>
+      <w:rPr>
+        <w:rFonts w:ascii="Courier New" w:hAnsi="Courier New" w:cs="Courier New" w:hint="default"/>
+      </w:rPr>
+    </w:lvl>
+    <w:lvl w:ilvl="2" w:tplc="04090005" w:tentative="1">
+      <w:start w:val="1"/>
+      <w:numFmt w:val="bullet"/>
+      <w:lvlText w:val=""/>
+      <w:lvlJc w:val="left"/>
+      <w:pPr>
+        <w:ind w:left="2160" w:hanging="360"/>
+      </w:pPr>
+      <w:rPr>
+        <w:rFonts w:ascii="Wingdings" w:hAnsi="Wingdings" w:hint="default"/>
+      </w:rPr>
+    </w:lvl>
+    <w:lvl w:ilvl="3" w:tplc="04090001" w:tentative="1">
+      <w:start w:val="1"/>
+      <w:numFmt w:val="bullet"/>
+      <w:lvlText w:val=""/>
+      <w:lvlJc w:val="left"/>
+      <w:pPr>
+        <w:ind w:left="2880" w:hanging="360"/>
+      </w:pPr>
+      <w:rPr>
+        <w:rFonts w:ascii="Symbol" w:hAnsi="Symbol" w:hint="default"/>
+      </w:rPr>
+    </w:lvl>
+    <w:lvl w:ilvl="4" w:tplc="04090003" w:tentative="1">
+      <w:start w:val="1"/>
+      <w:numFmt w:val="bullet"/>
+      <w:lvlText w:val="o"/>
+      <w:lvlJc w:val="left"/>
+      <w:pPr>
+        <w:ind w:left="3600" w:hanging="360"/>
+      </w:pPr>
+      <w:rPr>
+        <w:rFonts w:ascii="Courier New" w:hAnsi="Courier New" w:cs="Courier New" w:hint="default"/>
+      </w:rPr>
+    </w:lvl>
+    <w:lvl w:ilvl="5" w:tplc="04090005" w:tentative="1">
+      <w:start w:val="1"/>
+      <w:numFmt w:val="bullet"/>
+      <w:lvlText w:val=""/>
+      <w:lvlJc w:val="left"/>
+      <w:pPr>
+        <w:ind w:left="4320" w:hanging="360"/>
+      </w:pPr>
+      <w:rPr>
+        <w:rFonts w:ascii="Wingdings" w:hAnsi="Wingdings" w:hint="default"/>
+      </w:rPr>
+    </w:lvl>
+    <w:lvl w:ilvl="6" w:tplc="04090001" w:tentative="1">
+      <w:start w:val="1"/>
+      <w:numFmt w:val="bullet"/>
+      <w:lvlText w:val=""/>
+      <w:lvlJc w:val="left"/>
+      <w:pPr>
+        <w:ind w:left="5040" w:hanging="360"/>
+      </w:pPr>
+      <w:rPr>
+        <w:rFonts w:ascii="Symbol" w:hAnsi="Symbol" w:hint="default"/>
+      </w:rPr>
+    </w:lvl>
+    <w:lvl w:ilvl="7" w:tplc="04090003" w:tentative="1">
+      <w:start w:val="1"/>
+      <w:numFmt w:val="bullet"/>
+      <w:lvlText w:val="o"/>
+      <w:lvlJc w:val="left"/>
+      <w:pPr>
+        <w:ind w:left="5760" w:hanging="360"/>
+      </w:pPr>
+      <w:rPr>
+        <w:rFonts w:ascii="Courier New" w:hAnsi="Courier New" w:cs="Courier New" w:hint="default"/>
+      </w:rPr>
+    </w:lvl>
+    <w:lvl w:ilvl="8" w:tplc="04090005" w:tentative="1">
+      <w:start w:val="1"/>
+      <w:numFmt w:val="bullet"/>
+      <w:lvlText w:val=""/>
+      <w:lvlJc w:val="left"/>
+      <w:pPr>
+        <w:ind w:left="6480" w:hanging="360"/>
+      </w:pPr>
+      <w:rPr>
+        <w:rFonts w:ascii="Wingdings" w:hAnsi="Wingdings" w:hint="default"/>
+      </w:rPr>
+    </w:lvl>
+  </w:abstractNum>
+  <w:abstractNum w:abstractNumId="14" w15:restartNumberingAfterBreak="0">
+    <w:nsid w:val="716205BF"/>
+    <w:multiLevelType w:val="hybridMultilevel"/>
+    <w:tmpl w:val="BFB05C20"/>
+    <w:lvl w:ilvl="0" w:tplc="8820B3D0">
+      <w:numFmt w:val="bullet"/>
+      <w:lvlText w:val="-"/>
+      <w:lvlJc w:val="left"/>
+      <w:pPr>
+        <w:ind w:left="720" w:hanging="360"/>
+      </w:pPr>
+      <w:rPr>
+        <w:rFonts w:ascii="Times New Roman" w:eastAsiaTheme="minorEastAsia" w:hAnsi="Times New Roman" w:cs="Times New Roman" w:hint="default"/>
+      </w:rPr>
+    </w:lvl>
+    <w:lvl w:ilvl="1" w:tplc="04090003" w:tentative="1">
+      <w:start w:val="1"/>
+      <w:numFmt w:val="bullet"/>
+      <w:lvlText w:val="o"/>
+      <w:lvlJc w:val="left"/>
+      <w:pPr>
+        <w:ind w:left="1440" w:hanging="360"/>
+      </w:pPr>
+      <w:rPr>
+        <w:rFonts w:ascii="Courier New" w:hAnsi="Courier New" w:cs="Courier New" w:hint="default"/>
+      </w:rPr>
+    </w:lvl>
+    <w:lvl w:ilvl="2" w:tplc="04090005" w:tentative="1">
+      <w:start w:val="1"/>
+      <w:numFmt w:val="bullet"/>
+      <w:lvlText w:val=""/>
+      <w:lvlJc w:val="left"/>
+      <w:pPr>
+        <w:ind w:left="2160" w:hanging="360"/>
+      </w:pPr>
+      <w:rPr>
+        <w:rFonts w:ascii="Wingdings" w:hAnsi="Wingdings" w:hint="default"/>
+      </w:rPr>
+    </w:lvl>
+    <w:lvl w:ilvl="3" w:tplc="04090001" w:tentative="1">
+      <w:start w:val="1"/>
+      <w:numFmt w:val="bullet"/>
+      <w:lvlText w:val=""/>
+      <w:lvlJc w:val="left"/>
+      <w:pPr>
+        <w:ind w:left="2880" w:hanging="360"/>
+      </w:pPr>
+      <w:rPr>
+        <w:rFonts w:ascii="Symbol" w:hAnsi="Symbol" w:hint="default"/>
+      </w:rPr>
+    </w:lvl>
+    <w:lvl w:ilvl="4" w:tplc="04090003" w:tentative="1">
+      <w:start w:val="1"/>
+      <w:numFmt w:val="bullet"/>
+      <w:lvlText w:val="o"/>
+      <w:lvlJc w:val="left"/>
+      <w:pPr>
+        <w:ind w:left="3600" w:hanging="360"/>
+      </w:pPr>
+      <w:rPr>
+        <w:rFonts w:ascii="Courier New" w:hAnsi="Courier New" w:cs="Courier New" w:hint="default"/>
+      </w:rPr>
+    </w:lvl>
+    <w:lvl w:ilvl="5" w:tplc="04090005" w:tentative="1">
+      <w:start w:val="1"/>
+      <w:numFmt w:val="bullet"/>
+      <w:lvlText w:val=""/>
+      <w:lvlJc w:val="left"/>
+      <w:pPr>
+        <w:ind w:left="4320" w:hanging="360"/>
+      </w:pPr>
+      <w:rPr>
+        <w:rFonts w:ascii="Wingdings" w:hAnsi="Wingdings" w:hint="default"/>
+      </w:rPr>
+    </w:lvl>
+    <w:lvl w:ilvl="6" w:tplc="04090001" w:tentative="1">
+      <w:start w:val="1"/>
+      <w:numFmt w:val="bullet"/>
+      <w:lvlText w:val=""/>
+      <w:lvlJc w:val="left"/>
+      <w:pPr>
+        <w:ind w:left="5040" w:hanging="360"/>
+      </w:pPr>
+      <w:rPr>
+        <w:rFonts w:ascii="Symbol" w:hAnsi="Symbol" w:hint="default"/>
+      </w:rPr>
+    </w:lvl>
+    <w:lvl w:ilvl="7" w:tplc="04090003" w:tentative="1">
+      <w:start w:val="1"/>
+      <w:numFmt w:val="bullet"/>
+      <w:lvlText w:val="o"/>
+      <w:lvlJc w:val="left"/>
+      <w:pPr>
+        <w:ind w:left="5760" w:hanging="360"/>
+      </w:pPr>
+      <w:rPr>
+        <w:rFonts w:ascii="Courier New" w:hAnsi="Courier New" w:cs="Courier New" w:hint="default"/>
+      </w:rPr>
+    </w:lvl>
+    <w:lvl w:ilvl="8" w:tplc="04090005" w:tentative="1">
+      <w:start w:val="1"/>
+      <w:numFmt w:val="bullet"/>
+      <w:lvlText w:val=""/>
+      <w:lvlJc w:val="left"/>
+      <w:pPr>
+        <w:ind w:left="6480" w:hanging="360"/>
+      </w:pPr>
+      <w:rPr>
+        <w:rFonts w:ascii="Wingdings" w:hAnsi="Wingdings" w:hint="default"/>
+      </w:rPr>
+    </w:lvl>
+  </w:abstractNum>
+  <w:abstractNum w:abstractNumId="15" w15:restartNumberingAfterBreak="0">
+    <w:nsid w:val="7D9A5B20"/>
+    <w:multiLevelType w:val="hybridMultilevel"/>
+    <w:tmpl w:val="577A59FE"/>
+    <w:lvl w:ilvl="0" w:tplc="670EF736">
+      <w:numFmt w:val="bullet"/>
+      <w:lvlText w:val="-"/>
+      <w:lvlJc w:val="left"/>
+      <w:pPr>
+        <w:ind w:left="720" w:hanging="360"/>
+      </w:pPr>
+      <w:rPr>
+        <w:rFonts w:ascii="Times New Roman" w:eastAsiaTheme="minorEastAsia" w:hAnsi="Times New Roman" w:cs="Times New Roman" w:hint="default"/>
       </w:rPr>
     </w:lvl>
     <w:lvl w:ilvl="1" w:tplc="04090003" w:tentative="1">
@@ -1538,6 +1995,12 @@
   </w:num>
   <w:num w:numId="14" w16cid:durableId="130098502">
     <w:abstractNumId w:val="10"/>
+  </w:num>
+  <w:num w:numId="15" w16cid:durableId="323777882">
+    <w:abstractNumId w:val="14"/>
+  </w:num>
+  <w:num w:numId="16" w16cid:durableId="472411654">
+    <w:abstractNumId w:val="15"/>
   </w:num>
 </w:numbering>
 </file>
@@ -13000,6 +13463,41 @@
       <w:szCs w:val="24"/>
     </w:rPr>
   </w:style>
+  <w:style w:type="character" w:styleId="Hyperlink">
+    <w:name w:val="Hyperlink"/>
+    <w:basedOn w:val="DefaultParagraphFont"/>
+    <w:uiPriority w:val="99"/>
+    <w:unhideWhenUsed/>
+    <w:rsid w:val="00903A85"/>
+    <w:rPr>
+      <w:color w:val="0000FF" w:themeColor="hyperlink"/>
+      <w:u w:val="single"/>
+    </w:rPr>
+  </w:style>
+  <w:style w:type="character" w:styleId="UnresolvedMention">
+    <w:name w:val="Unresolved Mention"/>
+    <w:basedOn w:val="DefaultParagraphFont"/>
+    <w:uiPriority w:val="99"/>
+    <w:semiHidden/>
+    <w:unhideWhenUsed/>
+    <w:rsid w:val="00903A85"/>
+    <w:rPr>
+      <w:color w:val="605E5C"/>
+      <w:shd w:val="clear" w:color="auto" w:fill="E1DFDD"/>
+    </w:rPr>
+  </w:style>
+  <w:style w:type="character" w:styleId="FollowedHyperlink">
+    <w:name w:val="FollowedHyperlink"/>
+    <w:basedOn w:val="DefaultParagraphFont"/>
+    <w:uiPriority w:val="99"/>
+    <w:semiHidden/>
+    <w:unhideWhenUsed/>
+    <w:rsid w:val="00903A85"/>
+    <w:rPr>
+      <w:color w:val="800080" w:themeColor="followedHyperlink"/>
+      <w:u w:val="single"/>
+    </w:rPr>
+  </w:style>
 </w:styles>
 </file>
 

</xml_diff>